<commit_message>
Updated Arduino Sync requirement
</commit_message>
<xml_diff>
--- a/doc/Mechanical Archer R2 Requirements.docx
+++ b/doc/Mechanical Archer R2 Requirements.docx
@@ -34,16 +34,34 @@
           <w:b/>
           <w:sz w:val="72"/>
         </w:rPr>
-        <w:t>Mechanical Archer R2:</w:t>
-      </w:r>
+        <w:t>Mechanical Archer R2</w:t>
+      </w:r>
+      <w:proofErr w:type="gramStart"/>
+      <w:r>
+        <w:rPr>
+          <w:b/>
+          <w:sz w:val="72"/>
+        </w:rPr>
+        <w:t>:</w:t>
+      </w:r>
+      <w:proofErr w:type="gramEnd"/>
       <w:r>
         <w:rPr>
           <w:b/>
           <w:sz w:val="72"/>
         </w:rPr>
         <w:br/>
-        <w:t>The Re-Archering</w:t>
-      </w:r>
+        <w:t>The Re-</w:t>
+      </w:r>
+      <w:proofErr w:type="spellStart"/>
+      <w:r>
+        <w:rPr>
+          <w:b/>
+          <w:sz w:val="72"/>
+        </w:rPr>
+        <w:t>Archering</w:t>
+      </w:r>
+      <w:proofErr w:type="spellEnd"/>
     </w:p>
     <w:p>
       <w:pPr>
@@ -335,12 +353,6 @@
         <w:gridCol w:w="3120"/>
       </w:tblGrid>
       <w:tr>
-        <w:tblPrEx>
-          <w:tblCellMar>
-            <w:top w:w="0" w:type="dxa"/>
-            <w:bottom w:w="0" w:type="dxa"/>
-          </w:tblCellMar>
-        </w:tblPrEx>
         <w:tc>
           <w:tcPr>
             <w:tcW w:w="3120" w:type="dxa"/>
@@ -412,12 +424,6 @@
         </w:tc>
       </w:tr>
       <w:tr>
-        <w:tblPrEx>
-          <w:tblCellMar>
-            <w:top w:w="0" w:type="dxa"/>
-            <w:bottom w:w="0" w:type="dxa"/>
-          </w:tblCellMar>
-        </w:tblPrEx>
         <w:tc>
           <w:tcPr>
             <w:tcW w:w="3120" w:type="dxa"/>
@@ -480,12 +486,6 @@
         </w:tc>
       </w:tr>
       <w:tr>
-        <w:tblPrEx>
-          <w:tblCellMar>
-            <w:top w:w="0" w:type="dxa"/>
-            <w:bottom w:w="0" w:type="dxa"/>
-          </w:tblCellMar>
-        </w:tblPrEx>
         <w:tc>
           <w:tcPr>
             <w:tcW w:w="3120" w:type="dxa"/>
@@ -719,10 +719,15 @@
         <w:ind w:hanging="359"/>
       </w:pPr>
       <w:r>
-        <w:t>Specified webcam resolution will be sufficient to conduct</w:t>
-      </w:r>
-      <w:r>
-        <w:t xml:space="preserve"> rangefinding.</w:t>
+        <w:t xml:space="preserve">Specified webcam resolution will be sufficient to conduct </w:t>
+      </w:r>
+      <w:proofErr w:type="spellStart"/>
+      <w:r>
+        <w:t>rangefinding</w:t>
+      </w:r>
+      <w:proofErr w:type="spellEnd"/>
+      <w:r>
+        <w:t>.</w:t>
       </w:r>
     </w:p>
     <w:p>
@@ -734,7 +739,15 @@
         <w:ind w:hanging="359"/>
       </w:pPr>
       <w:r>
-        <w:t>Hardware provided lasers will be sufficient to conduct rangefinding.</w:t>
+        <w:t xml:space="preserve">Hardware provided lasers will be sufficient to conduct </w:t>
+      </w:r>
+      <w:proofErr w:type="spellStart"/>
+      <w:r>
+        <w:t>rangefinding</w:t>
+      </w:r>
+      <w:proofErr w:type="spellEnd"/>
+      <w:r>
+        <w:t>.</w:t>
       </w:r>
       <w:bookmarkStart w:id="7" w:name="h.3iwcsogi2gbj" w:colFirst="0" w:colLast="0"/>
       <w:bookmarkStart w:id="8" w:name="h.x7gm43hwtmwo" w:colFirst="0" w:colLast="0"/>
@@ -786,10 +799,7 @@
       <w:bookmarkStart w:id="12" w:name="h.avbanuivn63e" w:colFirst="0" w:colLast="0"/>
       <w:bookmarkEnd w:id="12"/>
       <w:r>
-        <w:t>3.1 Functional Requirement</w:t>
-      </w:r>
-      <w:r>
-        <w:t>s</w:t>
+        <w:t>3.1 Functional Requirements</w:t>
       </w:r>
     </w:p>
     <w:p>
@@ -813,7 +823,15 @@
         <w:ind w:hanging="359"/>
       </w:pPr>
       <w:r>
-        <w:t>The system shall have a granularity at least 0.5 ft from 5-20 yards</w:t>
+        <w:t xml:space="preserve">The system shall have a granularity at least 0.5 </w:t>
+      </w:r>
+      <w:proofErr w:type="spellStart"/>
+      <w:r>
+        <w:t>ft</w:t>
+      </w:r>
+      <w:proofErr w:type="spellEnd"/>
+      <w:r>
+        <w:t xml:space="preserve"> from 5-20 yards</w:t>
       </w:r>
     </w:p>
     <w:p>
@@ -873,7 +891,15 @@
         <w:ind w:hanging="359"/>
       </w:pPr>
       <w:r>
-        <w:t>Users shall be able to de-queue shots from the video feed.</w:t>
+        <w:t xml:space="preserve">Users shall be able to </w:t>
+      </w:r>
+      <w:proofErr w:type="gramStart"/>
+      <w:r>
+        <w:t>de-queue</w:t>
+      </w:r>
+      <w:proofErr w:type="gramEnd"/>
+      <w:r>
+        <w:t xml:space="preserve"> shots from the video feed.</w:t>
       </w:r>
     </w:p>
     <w:p>
@@ -921,10 +947,7 @@
         <w:ind w:hanging="359"/>
       </w:pPr>
       <w:r>
-        <w:t>The system shall display a clear line where the edge of the valid shooting z</w:t>
-      </w:r>
-      <w:r>
-        <w:t>one is.</w:t>
+        <w:t>The system shall display a clear line where the edge of the valid shooting zone is.</w:t>
       </w:r>
     </w:p>
     <w:p>
@@ -960,10 +983,7 @@
         <w:ind w:hanging="359"/>
       </w:pPr>
       <w:r>
-        <w:t>The system shall display detailed information about the machine status t</w:t>
-      </w:r>
-      <w:r>
-        <w:t>o users.</w:t>
+        <w:t>The system shall display detailed information about the machine status to users.</w:t>
       </w:r>
     </w:p>
     <w:p>
@@ -1061,110 +1081,124 @@
       <w:r>
         <w:t>Lock down the system and require a manual reset</w:t>
       </w:r>
+    </w:p>
+    <w:p>
+      <w:pPr>
+        <w:numPr>
+          <w:ilvl w:val="0"/>
+          <w:numId w:val="4"/>
+        </w:numPr>
+        <w:ind w:hanging="359"/>
+      </w:pPr>
+      <w:r>
+        <w:t>The system shall automatically manage the firing sequence.</w:t>
+      </w:r>
+    </w:p>
+    <w:p>
+      <w:pPr>
+        <w:numPr>
+          <w:ilvl w:val="1"/>
+          <w:numId w:val="4"/>
+        </w:numPr>
+        <w:ind w:hanging="359"/>
+      </w:pPr>
+      <w:r>
+        <w:t>The system shall support single shots from the firing queue.</w:t>
+      </w:r>
+    </w:p>
+    <w:p>
+      <w:pPr>
+        <w:numPr>
+          <w:ilvl w:val="1"/>
+          <w:numId w:val="4"/>
+        </w:numPr>
+        <w:ind w:hanging="359"/>
+      </w:pPr>
+      <w:r>
+        <w:t>The system shall support sequential shots from the firing queue.</w:t>
+      </w:r>
+    </w:p>
+    <w:p>
+      <w:pPr>
+        <w:numPr>
+          <w:ilvl w:val="0"/>
+          <w:numId w:val="4"/>
+        </w:numPr>
+        <w:ind w:hanging="359"/>
+      </w:pPr>
+      <w:r>
+        <w:t>The system shall allow manual operation of the firing sequence.</w:t>
+      </w:r>
+    </w:p>
+    <w:p>
+      <w:pPr>
+        <w:numPr>
+          <w:ilvl w:val="0"/>
+          <w:numId w:val="4"/>
+        </w:numPr>
+        <w:ind w:hanging="359"/>
+      </w:pPr>
+      <w:r>
+        <w:t>The system shall display queued targets on the live video feed.</w:t>
+      </w:r>
+    </w:p>
+    <w:p>
+      <w:pPr>
+        <w:numPr>
+          <w:ilvl w:val="1"/>
+          <w:numId w:val="4"/>
+        </w:numPr>
+        <w:ind w:hanging="359"/>
+      </w:pPr>
+      <w:r>
+        <w:t>Target display on video feed shall adjust location with movement of the archer unit</w:t>
+      </w:r>
+    </w:p>
+    <w:p>
+      <w:pPr>
+        <w:numPr>
+          <w:ilvl w:val="0"/>
+          <w:numId w:val="4"/>
+        </w:numPr>
+        <w:ind w:hanging="359"/>
+      </w:pPr>
+      <w:r>
+        <w:t>The system shall display a list of the queued targets.</w:t>
+      </w:r>
+    </w:p>
+    <w:p>
+      <w:pPr>
+        <w:numPr>
+          <w:ilvl w:val="0"/>
+          <w:numId w:val="4"/>
+        </w:numPr>
+        <w:ind w:hanging="359"/>
+      </w:pPr>
+      <w:r>
+        <w:t xml:space="preserve">The system shall synchronize states between the laptop and </w:t>
+      </w:r>
+      <w:proofErr w:type="spellStart"/>
+      <w:r>
+        <w:t>Arduino</w:t>
+      </w:r>
+      <w:proofErr w:type="spellEnd"/>
+      <w:r>
+        <w:t xml:space="preserve"> once per second. </w:t>
+      </w:r>
       <w:bookmarkStart w:id="13" w:name="_GoBack"/>
       <w:bookmarkEnd w:id="13"/>
     </w:p>
     <w:p>
       <w:pPr>
         <w:numPr>
-          <w:ilvl w:val="0"/>
-          <w:numId w:val="4"/>
-        </w:numPr>
-        <w:ind w:hanging="359"/>
-      </w:pPr>
-      <w:r>
-        <w:t>The system shall automatically man</w:t>
-      </w:r>
-      <w:r>
-        <w:t>age the firing sequence.</w:t>
-      </w:r>
-    </w:p>
-    <w:p>
-      <w:pPr>
-        <w:numPr>
           <w:ilvl w:val="1"/>
           <w:numId w:val="4"/>
         </w:numPr>
         <w:ind w:hanging="359"/>
       </w:pPr>
       <w:r>
-        <w:t>The system shall support single shots from the firing queue.</w:t>
-      </w:r>
-    </w:p>
-    <w:p>
-      <w:pPr>
-        <w:numPr>
-          <w:ilvl w:val="1"/>
-          <w:numId w:val="4"/>
-        </w:numPr>
-        <w:ind w:hanging="359"/>
-      </w:pPr>
-      <w:r>
-        <w:t>The system shall support sequential shots from the firing queue.</w:t>
-      </w:r>
-    </w:p>
-    <w:p>
-      <w:pPr>
-        <w:numPr>
-          <w:ilvl w:val="0"/>
-          <w:numId w:val="4"/>
-        </w:numPr>
-        <w:ind w:hanging="359"/>
-      </w:pPr>
-      <w:r>
-        <w:t>The system shall allow manual operation of the firing sequence.</w:t>
-      </w:r>
-    </w:p>
-    <w:p>
-      <w:pPr>
-        <w:numPr>
-          <w:ilvl w:val="0"/>
-          <w:numId w:val="4"/>
-        </w:numPr>
-        <w:ind w:hanging="359"/>
-      </w:pPr>
-      <w:r>
-        <w:t>The system shall display queued targets on the live video feed.</w:t>
-      </w:r>
-    </w:p>
-    <w:p>
-      <w:pPr>
-        <w:numPr>
-          <w:ilvl w:val="1"/>
-          <w:numId w:val="4"/>
-        </w:numPr>
-        <w:ind w:hanging="359"/>
-      </w:pPr>
-      <w:r>
-        <w:t>Target display on video feed shall adjust location with movement of the archer unit</w:t>
-      </w:r>
-    </w:p>
-    <w:p>
-      <w:pPr>
-        <w:numPr>
-          <w:ilvl w:val="0"/>
-          <w:numId w:val="4"/>
-        </w:numPr>
-        <w:ind w:hanging="359"/>
-      </w:pPr>
-      <w:r>
-        <w:t>The system shall display a list of the queued targets.</w:t>
-      </w:r>
-    </w:p>
-    <w:p>
-      <w:pPr>
-        <w:numPr>
-          <w:ilvl w:val="1"/>
-          <w:numId w:val="4"/>
-        </w:numPr>
-        <w:ind w:hanging="359"/>
-      </w:pPr>
-      <w:r>
         <w:lastRenderedPageBreak/>
-        <w:t>The system shall indicate which target on the video c</w:t>
-      </w:r>
-      <w:r>
-        <w:t>orresponds to which target on the queue</w:t>
+        <w:t>The system shall indicate which target on the video corresponds to which target on the queue</w:t>
       </w:r>
     </w:p>
     <w:p>
@@ -1256,8 +1290,13 @@
         <w:ind w:hanging="359"/>
       </w:pPr>
       <w:r>
-        <w:t>The Interface shall be over Cat 5 ethernet</w:t>
-      </w:r>
+        <w:t xml:space="preserve">The Interface shall be over Cat 5 </w:t>
+      </w:r>
+      <w:proofErr w:type="spellStart"/>
+      <w:r>
+        <w:t>ethernet</w:t>
+      </w:r>
+      <w:proofErr w:type="spellEnd"/>
     </w:p>
     <w:p>
       <w:pPr>
@@ -1268,7 +1307,15 @@
         <w:ind w:hanging="359"/>
       </w:pPr>
       <w:r>
-        <w:t>The interface shall use arduino libraries for Ethernet</w:t>
+        <w:t xml:space="preserve">The interface shall use </w:t>
+      </w:r>
+      <w:proofErr w:type="spellStart"/>
+      <w:r>
+        <w:t>arduino</w:t>
+      </w:r>
+      <w:proofErr w:type="spellEnd"/>
+      <w:r>
+        <w:t xml:space="preserve"> libraries for Ethernet</w:t>
       </w:r>
     </w:p>
     <w:p>
@@ -1281,7 +1328,55 @@
       </w:pPr>
       <w:commentRangeStart w:id="18"/>
       <w:r>
-        <w:t>Possible Messages include MoveClockwise, MoveCounterclockwise, NoseUp, NoseDown, LaserOn, LaserOff, Draw, Fire, Retract, ESTOP</w:t>
+        <w:t xml:space="preserve">Possible Messages include </w:t>
+      </w:r>
+      <w:proofErr w:type="spellStart"/>
+      <w:r>
+        <w:t>MoveClockwise</w:t>
+      </w:r>
+      <w:proofErr w:type="spellEnd"/>
+      <w:r>
+        <w:t xml:space="preserve">, </w:t>
+      </w:r>
+      <w:proofErr w:type="spellStart"/>
+      <w:r>
+        <w:t>MoveCounterclockwise</w:t>
+      </w:r>
+      <w:proofErr w:type="spellEnd"/>
+      <w:r>
+        <w:t xml:space="preserve">, </w:t>
+      </w:r>
+      <w:proofErr w:type="spellStart"/>
+      <w:r>
+        <w:t>NoseUp</w:t>
+      </w:r>
+      <w:proofErr w:type="spellEnd"/>
+      <w:r>
+        <w:t xml:space="preserve">, </w:t>
+      </w:r>
+      <w:proofErr w:type="spellStart"/>
+      <w:r>
+        <w:t>NoseDown</w:t>
+      </w:r>
+      <w:proofErr w:type="spellEnd"/>
+      <w:r>
+        <w:t xml:space="preserve">, </w:t>
+      </w:r>
+      <w:proofErr w:type="spellStart"/>
+      <w:r>
+        <w:t>LaserOn</w:t>
+      </w:r>
+      <w:proofErr w:type="spellEnd"/>
+      <w:r>
+        <w:t xml:space="preserve">, </w:t>
+      </w:r>
+      <w:proofErr w:type="spellStart"/>
+      <w:r>
+        <w:t>LaserOff</w:t>
+      </w:r>
+      <w:proofErr w:type="spellEnd"/>
+      <w:r>
+        <w:t>, Draw, Fire, Retract, ESTOP</w:t>
       </w:r>
     </w:p>
     <w:p>
@@ -1293,10 +1388,7 @@
         <w:ind w:hanging="359"/>
       </w:pPr>
       <w:r>
-        <w:t>Internally the Software shall utilize a Command pattern structure for sen</w:t>
-      </w:r>
-      <w:r>
-        <w:t>ding messages.</w:t>
+        <w:t>Internally the Software shall utilize a Command pattern structure for sending messages.</w:t>
       </w:r>
       <w:commentRangeEnd w:id="18"/>
       <w:r>
@@ -1374,10 +1466,15 @@
         <w:ind w:hanging="359"/>
       </w:pPr>
       <w:r>
-        <w:t xml:space="preserve">The system shall have 2 laser lights mounted 1 ft </w:t>
-      </w:r>
-      <w:r>
-        <w:t>apart - http://www.amazon.com/532nm-Astronomy-Powerful-Green-Pointer/dp/B0019D12WW/ref=sr_1_1?ie=UTF8&amp;qid=1361128787&amp;sr=8-1&amp;keywords=laser+pointer</w:t>
+        <w:t xml:space="preserve">The system shall have 2 laser lights mounted 1 </w:t>
+      </w:r>
+      <w:proofErr w:type="spellStart"/>
+      <w:r>
+        <w:t>ft</w:t>
+      </w:r>
+      <w:proofErr w:type="spellEnd"/>
+      <w:r>
+        <w:t xml:space="preserve"> apart - http://www.amazon.com/532nm-Astronomy-Powerful-Green-Pointer/dp/B0019D12WW/ref=sr_1_1?ie=UTF8&amp;qid=1361128787&amp;sr=8-1&amp;keywords=laser+pointer</w:t>
       </w:r>
     </w:p>
     <w:p>
@@ -1401,11 +1498,13 @@
         <w:ind w:hanging="359"/>
       </w:pPr>
       <w:r>
-        <w:t>The webcam in the sys</w:t>
-      </w:r>
-      <w:r>
-        <w:t>tem shall have a horizontal resolution, of at least 2560 px</w:t>
-      </w:r>
+        <w:t xml:space="preserve">The webcam in the system shall have a horizontal resolution, of at least 2560 </w:t>
+      </w:r>
+      <w:proofErr w:type="spellStart"/>
+      <w:r>
+        <w:t>px</w:t>
+      </w:r>
+      <w:proofErr w:type="spellEnd"/>
     </w:p>
     <w:p>
       <w:pPr>
@@ -1416,7 +1515,15 @@
         <w:ind w:hanging="359"/>
       </w:pPr>
       <w:r>
-        <w:t>The system shall calculate distance by pulsing the lasers, and taking still pictures with the lasers on and off. The system shall then use trigonometry to calculate the distance.</w:t>
+        <w:t xml:space="preserve">The system shall calculate distance by </w:t>
+      </w:r>
+      <w:proofErr w:type="gramStart"/>
+      <w:r>
+        <w:t>pulsing</w:t>
+      </w:r>
+      <w:proofErr w:type="gramEnd"/>
+      <w:r>
+        <w:t xml:space="preserve"> the lasers, and taking still pictures with the lasers on and off. The system shall then use trigonometry to calculate the distance.</w:t>
       </w:r>
     </w:p>
     <w:p>
@@ -1465,10 +1572,7 @@
         <w:ind w:hanging="359"/>
       </w:pPr>
       <w:r>
-        <w:t>Users shall be able to remove shots from the queue before indicating the st</w:t>
-      </w:r>
-      <w:r>
-        <w:t>art of the fire sequence.</w:t>
+        <w:t>Users shall be able to remove shots from the queue before indicating the start of the fire sequence.</w:t>
       </w:r>
     </w:p>
     <w:p>
@@ -1516,10 +1620,7 @@
         <w:ind w:hanging="359"/>
       </w:pPr>
       <w:r>
-        <w:t>The s</w:t>
-      </w:r>
-      <w:r>
-        <w:t>ystem shall display detailed information about the machine status to users.</w:t>
+        <w:t>The system shall display detailed information about the machine status to users.</w:t>
       </w:r>
     </w:p>
     <w:p>
@@ -1555,10 +1656,7 @@
         <w:ind w:hanging="359"/>
       </w:pPr>
       <w:r>
-        <w:t>The system shall safely disengage if an error o</w:t>
-      </w:r>
-      <w:r>
-        <w:t>ccurs.</w:t>
+        <w:t>The system shall safely disengage if an error occurs.</w:t>
       </w:r>
     </w:p>
     <w:p>
@@ -1595,10 +1693,7 @@
         <w:ind w:hanging="359"/>
       </w:pPr>
       <w:r>
-        <w:t>Users shall be able to interrupt automatic firing from the queue before all arrows in the queue have been fir</w:t>
-      </w:r>
-      <w:r>
-        <w:t>ed.</w:t>
+        <w:t>Users shall be able to interrupt automatic firing from the queue before all arrows in the queue have been fired.</w:t>
       </w:r>
     </w:p>
     <w:p>
@@ -1634,10 +1729,7 @@
         <w:ind w:hanging="359"/>
       </w:pPr>
       <w:r>
-        <w:t>The system shall calculate end positioning by firs</w:t>
-      </w:r>
-      <w:r>
-        <w:t>t moving to the horizontal location of the target, calculating its range, calculating vertical angle, and moving to that angle.</w:t>
+        <w:t>The system shall calculate end positioning by first moving to the horizontal location of the target, calculating its range, calculating vertical angle, and moving to that angle.</w:t>
       </w:r>
     </w:p>
     <w:p/>
@@ -1669,10 +1761,15 @@
         <w:contextualSpacing w:val="0"/>
       </w:pPr>
       <w:r>
-        <w:t>I changed the format - but don't worry, all of your content is still there! Some of the original reqs you guys came up with were actually constraints, so they were moved around a bit. I kept a copy of your original d</w:t>
-      </w:r>
-      <w:r>
-        <w:t>ocument at the bottom of this one.</w:t>
+        <w:t xml:space="preserve">I changed the format - but don't worry, all of your content is still there! Some of the original </w:t>
+      </w:r>
+      <w:proofErr w:type="spellStart"/>
+      <w:r>
+        <w:t>reqs</w:t>
+      </w:r>
+      <w:proofErr w:type="spellEnd"/>
+      <w:r>
+        <w:t xml:space="preserve"> you guys came up with were actually constraints, so they were moved around a bit. I kept a copy of your original document at the bottom of this one.</w:t>
       </w:r>
     </w:p>
   </w:comment>

</xml_diff>

<commit_message>
Added requirement to stop automatic fire without eStop.
</commit_message>
<xml_diff>
--- a/doc/Mechanical Archer R2 Requirements.docx
+++ b/doc/Mechanical Archer R2 Requirements.docx
@@ -34,34 +34,16 @@
           <w:b/>
           <w:sz w:val="72"/>
         </w:rPr>
-        <w:t>Mechanical Archer R2</w:t>
-      </w:r>
-      <w:proofErr w:type="gramStart"/>
-      <w:r>
-        <w:rPr>
-          <w:b/>
-          <w:sz w:val="72"/>
-        </w:rPr>
-        <w:t>:</w:t>
-      </w:r>
-      <w:proofErr w:type="gramEnd"/>
+        <w:t>Mechanical Archer R2:</w:t>
+      </w:r>
       <w:r>
         <w:rPr>
           <w:b/>
           <w:sz w:val="72"/>
         </w:rPr>
         <w:br/>
-        <w:t>The Re-</w:t>
-      </w:r>
-      <w:proofErr w:type="spellStart"/>
-      <w:r>
-        <w:rPr>
-          <w:b/>
-          <w:sz w:val="72"/>
-        </w:rPr>
-        <w:t>Archering</w:t>
-      </w:r>
-      <w:proofErr w:type="spellEnd"/>
+        <w:t>The Re-Archering</w:t>
+      </w:r>
     </w:p>
     <w:p>
       <w:pPr>
@@ -719,15 +701,7 @@
         <w:ind w:hanging="359"/>
       </w:pPr>
       <w:r>
-        <w:t xml:space="preserve">Specified webcam resolution will be sufficient to conduct </w:t>
-      </w:r>
-      <w:proofErr w:type="spellStart"/>
-      <w:r>
-        <w:t>rangefinding</w:t>
-      </w:r>
-      <w:proofErr w:type="spellEnd"/>
-      <w:r>
-        <w:t>.</w:t>
+        <w:t>Specified webcam resolution will be sufficient to conduct rangefinding.</w:t>
       </w:r>
     </w:p>
     <w:p>
@@ -739,15 +713,7 @@
         <w:ind w:hanging="359"/>
       </w:pPr>
       <w:r>
-        <w:t xml:space="preserve">Hardware provided lasers will be sufficient to conduct </w:t>
-      </w:r>
-      <w:proofErr w:type="spellStart"/>
-      <w:r>
-        <w:t>rangefinding</w:t>
-      </w:r>
-      <w:proofErr w:type="spellEnd"/>
-      <w:r>
-        <w:t>.</w:t>
+        <w:t>Hardware provided lasers will be sufficient to conduct rangefinding.</w:t>
       </w:r>
       <w:bookmarkStart w:id="7" w:name="h.3iwcsogi2gbj" w:colFirst="0" w:colLast="0"/>
       <w:bookmarkStart w:id="8" w:name="h.x7gm43hwtmwo" w:colFirst="0" w:colLast="0"/>
@@ -823,15 +789,7 @@
         <w:ind w:hanging="359"/>
       </w:pPr>
       <w:r>
-        <w:t xml:space="preserve">The system shall have a granularity at least 0.5 </w:t>
-      </w:r>
-      <w:proofErr w:type="spellStart"/>
-      <w:r>
-        <w:t>ft</w:t>
-      </w:r>
-      <w:proofErr w:type="spellEnd"/>
-      <w:r>
-        <w:t xml:space="preserve"> from 5-20 yards</w:t>
+        <w:t>The system shall have a granularity at least 0.5 ft from 5-20 yards</w:t>
       </w:r>
     </w:p>
     <w:p>
@@ -891,15 +849,7 @@
         <w:ind w:hanging="359"/>
       </w:pPr>
       <w:r>
-        <w:t xml:space="preserve">Users shall be able to </w:t>
-      </w:r>
-      <w:proofErr w:type="gramStart"/>
-      <w:r>
-        <w:t>de-queue</w:t>
-      </w:r>
-      <w:proofErr w:type="gramEnd"/>
-      <w:r>
-        <w:t xml:space="preserve"> shots from the video feed.</w:t>
+        <w:t>Users shall be able to de-queue shots from the video feed.</w:t>
       </w:r>
     </w:p>
     <w:p>
@@ -1115,8 +1065,25 @@
         <w:ind w:hanging="359"/>
       </w:pPr>
       <w:r>
-        <w:t>The system shall support sequential shots from the firing queue.</w:t>
-      </w:r>
+        <w:t>The system shall support sequent</w:t>
+      </w:r>
+      <w:r>
+        <w:t>ial shots from the firing queue.</w:t>
+      </w:r>
+    </w:p>
+    <w:p>
+      <w:pPr>
+        <w:numPr>
+          <w:ilvl w:val="2"/>
+          <w:numId w:val="4"/>
+        </w:numPr>
+        <w:ind w:hanging="359"/>
+      </w:pPr>
+      <w:r>
+        <w:t>The system shall support interruption of sequential firing without requiring the use of the e-Stop.</w:t>
+      </w:r>
+      <w:bookmarkStart w:id="13" w:name="_GoBack"/>
+      <w:bookmarkEnd w:id="13"/>
     </w:p>
     <w:p>
       <w:pPr>
@@ -1163,6 +1130,7 @@
         <w:ind w:hanging="359"/>
       </w:pPr>
       <w:r>
+        <w:lastRenderedPageBreak/>
         <w:t>The system shall display a list of the queued targets.</w:t>
       </w:r>
     </w:p>
@@ -1175,18 +1143,8 @@
         <w:ind w:hanging="359"/>
       </w:pPr>
       <w:r>
-        <w:t xml:space="preserve">The system shall synchronize states between the laptop and </w:t>
-      </w:r>
-      <w:proofErr w:type="spellStart"/>
-      <w:r>
-        <w:t>Arduino</w:t>
-      </w:r>
-      <w:proofErr w:type="spellEnd"/>
-      <w:r>
-        <w:t xml:space="preserve"> once per second. </w:t>
-      </w:r>
-      <w:bookmarkStart w:id="13" w:name="_GoBack"/>
-      <w:bookmarkEnd w:id="13"/>
+        <w:t xml:space="preserve">The system shall synchronize states between the laptop and Arduino once per second. </w:t>
+      </w:r>
     </w:p>
     <w:p>
       <w:pPr>
@@ -1197,7 +1155,6 @@
         <w:ind w:hanging="359"/>
       </w:pPr>
       <w:r>
-        <w:lastRenderedPageBreak/>
         <w:t>The system shall indicate which target on the video corresponds to which target on the queue</w:t>
       </w:r>
     </w:p>
@@ -1290,13 +1247,8 @@
         <w:ind w:hanging="359"/>
       </w:pPr>
       <w:r>
-        <w:t xml:space="preserve">The Interface shall be over Cat 5 </w:t>
-      </w:r>
-      <w:proofErr w:type="spellStart"/>
-      <w:r>
-        <w:t>ethernet</w:t>
-      </w:r>
-      <w:proofErr w:type="spellEnd"/>
+        <w:t>The Interface shall be over Cat 5 ethernet</w:t>
+      </w:r>
     </w:p>
     <w:p>
       <w:pPr>
@@ -1307,15 +1259,7 @@
         <w:ind w:hanging="359"/>
       </w:pPr>
       <w:r>
-        <w:t xml:space="preserve">The interface shall use </w:t>
-      </w:r>
-      <w:proofErr w:type="spellStart"/>
-      <w:r>
-        <w:t>arduino</w:t>
-      </w:r>
-      <w:proofErr w:type="spellEnd"/>
-      <w:r>
-        <w:t xml:space="preserve"> libraries for Ethernet</w:t>
+        <w:t>The interface shall use arduino libraries for Ethernet</w:t>
       </w:r>
     </w:p>
     <w:p>
@@ -1328,55 +1272,7 @@
       </w:pPr>
       <w:commentRangeStart w:id="18"/>
       <w:r>
-        <w:t xml:space="preserve">Possible Messages include </w:t>
-      </w:r>
-      <w:proofErr w:type="spellStart"/>
-      <w:r>
-        <w:t>MoveClockwise</w:t>
-      </w:r>
-      <w:proofErr w:type="spellEnd"/>
-      <w:r>
-        <w:t xml:space="preserve">, </w:t>
-      </w:r>
-      <w:proofErr w:type="spellStart"/>
-      <w:r>
-        <w:t>MoveCounterclockwise</w:t>
-      </w:r>
-      <w:proofErr w:type="spellEnd"/>
-      <w:r>
-        <w:t xml:space="preserve">, </w:t>
-      </w:r>
-      <w:proofErr w:type="spellStart"/>
-      <w:r>
-        <w:t>NoseUp</w:t>
-      </w:r>
-      <w:proofErr w:type="spellEnd"/>
-      <w:r>
-        <w:t xml:space="preserve">, </w:t>
-      </w:r>
-      <w:proofErr w:type="spellStart"/>
-      <w:r>
-        <w:t>NoseDown</w:t>
-      </w:r>
-      <w:proofErr w:type="spellEnd"/>
-      <w:r>
-        <w:t xml:space="preserve">, </w:t>
-      </w:r>
-      <w:proofErr w:type="spellStart"/>
-      <w:r>
-        <w:t>LaserOn</w:t>
-      </w:r>
-      <w:proofErr w:type="spellEnd"/>
-      <w:r>
-        <w:t xml:space="preserve">, </w:t>
-      </w:r>
-      <w:proofErr w:type="spellStart"/>
-      <w:r>
-        <w:t>LaserOff</w:t>
-      </w:r>
-      <w:proofErr w:type="spellEnd"/>
-      <w:r>
-        <w:t>, Draw, Fire, Retract, ESTOP</w:t>
+        <w:t>Possible Messages include MoveClockwise, MoveCounterclockwise, NoseUp, NoseDown, LaserOn, LaserOff, Draw, Fire, Retract, ESTOP</w:t>
       </w:r>
     </w:p>
     <w:p>
@@ -1466,15 +1362,7 @@
         <w:ind w:hanging="359"/>
       </w:pPr>
       <w:r>
-        <w:t xml:space="preserve">The system shall have 2 laser lights mounted 1 </w:t>
-      </w:r>
-      <w:proofErr w:type="spellStart"/>
-      <w:r>
-        <w:t>ft</w:t>
-      </w:r>
-      <w:proofErr w:type="spellEnd"/>
-      <w:r>
-        <w:t xml:space="preserve"> apart - http://www.amazon.com/532nm-Astronomy-Powerful-Green-Pointer/dp/B0019D12WW/ref=sr_1_1?ie=UTF8&amp;qid=1361128787&amp;sr=8-1&amp;keywords=laser+pointer</w:t>
+        <w:t>The system shall have 2 laser lights mounted 1 ft apart - http://www.amazon.com/532nm-Astronomy-Powerful-Green-Pointer/dp/B0019D12WW/ref=sr_1_1?ie=UTF8&amp;qid=1361128787&amp;sr=8-1&amp;keywords=laser+pointer</w:t>
       </w:r>
     </w:p>
     <w:p>
@@ -1498,13 +1386,8 @@
         <w:ind w:hanging="359"/>
       </w:pPr>
       <w:r>
-        <w:t xml:space="preserve">The webcam in the system shall have a horizontal resolution, of at least 2560 </w:t>
-      </w:r>
-      <w:proofErr w:type="spellStart"/>
-      <w:r>
-        <w:t>px</w:t>
-      </w:r>
-      <w:proofErr w:type="spellEnd"/>
+        <w:t>The webcam in the system shall have a horizontal resolution, of at least 2560 px</w:t>
+      </w:r>
     </w:p>
     <w:p>
       <w:pPr>
@@ -1515,15 +1398,7 @@
         <w:ind w:hanging="359"/>
       </w:pPr>
       <w:r>
-        <w:t xml:space="preserve">The system shall calculate distance by </w:t>
-      </w:r>
-      <w:proofErr w:type="gramStart"/>
-      <w:r>
-        <w:t>pulsing</w:t>
-      </w:r>
-      <w:proofErr w:type="gramEnd"/>
-      <w:r>
-        <w:t xml:space="preserve"> the lasers, and taking still pictures with the lasers on and off. The system shall then use trigonometry to calculate the distance.</w:t>
+        <w:t>The system shall calculate distance by pulsing the lasers, and taking still pictures with the lasers on and off. The system shall then use trigonometry to calculate the distance.</w:t>
       </w:r>
     </w:p>
     <w:p>
@@ -1761,15 +1636,7 @@
         <w:contextualSpacing w:val="0"/>
       </w:pPr>
       <w:r>
-        <w:t xml:space="preserve">I changed the format - but don't worry, all of your content is still there! Some of the original </w:t>
-      </w:r>
-      <w:proofErr w:type="spellStart"/>
-      <w:r>
-        <w:t>reqs</w:t>
-      </w:r>
-      <w:proofErr w:type="spellEnd"/>
-      <w:r>
-        <w:t xml:space="preserve"> you guys came up with were actually constraints, so they were moved around a bit. I kept a copy of your original document at the bottom of this one.</w:t>
+        <w:t>I changed the format - but don't worry, all of your content is still there! Some of the original reqs you guys came up with were actually constraints, so they were moved around a bit. I kept a copy of your original document at the bottom of this one.</w:t>
       </w:r>
     </w:p>
   </w:comment>

</xml_diff>

<commit_message>
Reorganized and updated R2 Requirements Section 3
</commit_message>
<xml_diff>
--- a/doc/Mechanical Archer R2 Requirements.docx
+++ b/doc/Mechanical Archer R2 Requirements.docx
@@ -34,16 +34,34 @@
           <w:b/>
           <w:sz w:val="72"/>
         </w:rPr>
-        <w:t>Mechanical Archer R2:</w:t>
-      </w:r>
+        <w:t>Mechanical Archer R2</w:t>
+      </w:r>
+      <w:proofErr w:type="gramStart"/>
+      <w:r>
+        <w:rPr>
+          <w:b/>
+          <w:sz w:val="72"/>
+        </w:rPr>
+        <w:t>:</w:t>
+      </w:r>
+      <w:proofErr w:type="gramEnd"/>
       <w:r>
         <w:rPr>
           <w:b/>
           <w:sz w:val="72"/>
         </w:rPr>
         <w:br/>
-        <w:t>The Re-Archering</w:t>
-      </w:r>
+        <w:t>The Re-</w:t>
+      </w:r>
+      <w:proofErr w:type="spellStart"/>
+      <w:r>
+        <w:rPr>
+          <w:b/>
+          <w:sz w:val="72"/>
+        </w:rPr>
+        <w:t>Archering</w:t>
+      </w:r>
+      <w:proofErr w:type="spellEnd"/>
     </w:p>
     <w:p>
       <w:pPr>
@@ -548,6 +566,7 @@
     <w:p>
       <w:pPr>
         <w:pStyle w:val="Heading1"/>
+        <w:spacing w:after="0"/>
         <w:contextualSpacing w:val="0"/>
       </w:pPr>
       <w:bookmarkStart w:id="1" w:name="h.5ula8jsrhnnt" w:colFirst="0" w:colLast="0"/>
@@ -561,6 +580,7 @@
     <w:p>
       <w:pPr>
         <w:pStyle w:val="Heading1"/>
+        <w:spacing w:after="0"/>
         <w:contextualSpacing w:val="0"/>
       </w:pPr>
       <w:bookmarkStart w:id="2" w:name="h.xx5yisy774ln" w:colFirst="0" w:colLast="0"/>
@@ -569,6 +589,7 @@
     <w:p>
       <w:pPr>
         <w:pStyle w:val="Heading1"/>
+        <w:spacing w:after="0"/>
         <w:contextualSpacing w:val="0"/>
       </w:pPr>
       <w:bookmarkStart w:id="3" w:name="h.d77grpmd5j3z" w:colFirst="0" w:colLast="0"/>
@@ -585,6 +606,7 @@
     <w:p>
       <w:pPr>
         <w:pStyle w:val="Heading1"/>
+        <w:spacing w:after="0"/>
         <w:contextualSpacing w:val="0"/>
       </w:pPr>
       <w:bookmarkStart w:id="4" w:name="h.k39i6e4scufa" w:colFirst="0" w:colLast="0"/>
@@ -596,6 +618,7 @@
     <w:p>
       <w:pPr>
         <w:pStyle w:val="Heading2"/>
+        <w:spacing w:after="0"/>
         <w:contextualSpacing w:val="0"/>
       </w:pPr>
       <w:bookmarkStart w:id="5" w:name="h.18ffeqle51iu" w:colFirst="0" w:colLast="0"/>
@@ -684,6 +707,7 @@
     <w:p>
       <w:pPr>
         <w:pStyle w:val="Heading2"/>
+        <w:spacing w:after="0"/>
         <w:contextualSpacing w:val="0"/>
       </w:pPr>
       <w:bookmarkStart w:id="6" w:name="h.gfvng1j8kl2d" w:colFirst="0" w:colLast="0"/>
@@ -701,7 +725,15 @@
         <w:ind w:hanging="359"/>
       </w:pPr>
       <w:r>
-        <w:t>Specified webcam resolution will be sufficient to conduct rangefinding.</w:t>
+        <w:t xml:space="preserve">Specified webcam resolution will be sufficient to conduct </w:t>
+      </w:r>
+      <w:proofErr w:type="spellStart"/>
+      <w:r>
+        <w:t>rangefinding</w:t>
+      </w:r>
+      <w:proofErr w:type="spellEnd"/>
+      <w:r>
+        <w:t>.</w:t>
       </w:r>
     </w:p>
     <w:p>
@@ -713,7 +745,15 @@
         <w:ind w:hanging="359"/>
       </w:pPr>
       <w:r>
-        <w:t>Hardware provided lasers will be sufficient to conduct rangefinding.</w:t>
+        <w:t xml:space="preserve">Hardware provided lasers will be sufficient to conduct </w:t>
+      </w:r>
+      <w:proofErr w:type="spellStart"/>
+      <w:r>
+        <w:t>rangefinding</w:t>
+      </w:r>
+      <w:proofErr w:type="spellEnd"/>
+      <w:r>
+        <w:t>.</w:t>
       </w:r>
       <w:bookmarkStart w:id="7" w:name="h.3iwcsogi2gbj" w:colFirst="0" w:colLast="0"/>
       <w:bookmarkStart w:id="8" w:name="h.x7gm43hwtmwo" w:colFirst="0" w:colLast="0"/>
@@ -728,6 +768,7 @@
     <w:p>
       <w:pPr>
         <w:pStyle w:val="Heading1"/>
+        <w:spacing w:after="0"/>
         <w:contextualSpacing w:val="0"/>
       </w:pPr>
       <w:bookmarkStart w:id="9" w:name="h.hf095iooeb46" w:colFirst="0" w:colLast="0"/>
@@ -736,6 +777,7 @@
     <w:p>
       <w:pPr>
         <w:pStyle w:val="Heading1"/>
+        <w:spacing w:after="0"/>
         <w:contextualSpacing w:val="0"/>
       </w:pPr>
       <w:bookmarkStart w:id="10" w:name="h.3n925qnbjxfn" w:colFirst="0" w:colLast="0"/>
@@ -760,6 +802,7 @@
     <w:p>
       <w:pPr>
         <w:pStyle w:val="Heading2"/>
+        <w:spacing w:after="0"/>
         <w:contextualSpacing w:val="0"/>
       </w:pPr>
       <w:bookmarkStart w:id="12" w:name="h.avbanuivn63e" w:colFirst="0" w:colLast="0"/>
@@ -777,7 +820,7 @@
         <w:ind w:hanging="359"/>
       </w:pPr>
       <w:r>
-        <w:t>The system shall be able to calculate the range of user selected targets</w:t>
+        <w:t>The system shall have a secure logon.</w:t>
       </w:r>
     </w:p>
     <w:p>
@@ -789,7 +832,7 @@
         <w:ind w:hanging="359"/>
       </w:pPr>
       <w:r>
-        <w:t>The system shall have a granularity at least 0.5 ft from 5-20 yards</w:t>
+        <w:t>Login shall be locally authenticated</w:t>
       </w:r>
     </w:p>
     <w:p>
@@ -801,31 +844,7 @@
         <w:ind w:hanging="359"/>
       </w:pPr>
       <w:r>
-        <w:t>The system shall be able to resolve the distance within 1 second</w:t>
-      </w:r>
-    </w:p>
-    <w:p>
-      <w:pPr>
-        <w:numPr>
-          <w:ilvl w:val="0"/>
-          <w:numId w:val="4"/>
-        </w:numPr>
-        <w:ind w:hanging="359"/>
-      </w:pPr>
-      <w:r>
-        <w:t>The system shall display video from the webcam.</w:t>
-      </w:r>
-    </w:p>
-    <w:p>
-      <w:pPr>
-        <w:numPr>
-          <w:ilvl w:val="0"/>
-          <w:numId w:val="4"/>
-        </w:numPr>
-        <w:ind w:hanging="359"/>
-      </w:pPr>
-      <w:r>
-        <w:t>The system shall support queuing shots from the archer unit.</w:t>
+        <w:t>There shall be separate login credentials for each user, and actions shall be logged</w:t>
       </w:r>
     </w:p>
     <w:p>
@@ -837,7 +856,47 @@
         <w:ind w:hanging="359"/>
       </w:pPr>
       <w:r>
-        <w:t>Users shall be able to visually queue shots from the video feed.</w:t>
+        <w:t>Passwords shall be stored in SHA-512 hashed form, and shall be salted prior to hashing</w:t>
+      </w:r>
+    </w:p>
+    <w:p>
+      <w:pPr>
+        <w:ind w:left="1440"/>
+      </w:pPr>
+    </w:p>
+    <w:p>
+      <w:pPr>
+        <w:numPr>
+          <w:ilvl w:val="0"/>
+          <w:numId w:val="4"/>
+        </w:numPr>
+        <w:ind w:hanging="359"/>
+      </w:pPr>
+      <w:r>
+        <w:t xml:space="preserve">The system shall display </w:t>
+      </w:r>
+      <w:r>
+        <w:t xml:space="preserve">live </w:t>
+      </w:r>
+      <w:r>
+        <w:t>video from the webcam.</w:t>
+      </w:r>
+    </w:p>
+    <w:p>
+      <w:pPr>
+        <w:ind w:left="720"/>
+      </w:pPr>
+    </w:p>
+    <w:p>
+      <w:pPr>
+        <w:numPr>
+          <w:ilvl w:val="0"/>
+          <w:numId w:val="4"/>
+        </w:numPr>
+        <w:ind w:hanging="359"/>
+      </w:pPr>
+      <w:r>
+        <w:t>The system shall allow users to define a valid shooting area during startup outside of which the system may not be aimed.</w:t>
       </w:r>
     </w:p>
     <w:p>
@@ -849,7 +908,7 @@
         <w:ind w:hanging="359"/>
       </w:pPr>
       <w:r>
-        <w:t>Users shall be able to de-queue shots from the video feed.</w:t>
+        <w:t>The system shall restrict the maximum size of the valid shooting area to be the edge of the webcam’s field of view from the central starting position.</w:t>
       </w:r>
     </w:p>
     <w:p>
@@ -861,8 +920,13 @@
         <w:ind w:hanging="359"/>
       </w:pPr>
       <w:r>
-        <w:t>Users shall be able to queue up to 6 shots at one time.</w:t>
-      </w:r>
+        <w:t>The system shall display a clear line on the video feed to represent the edge of the valid shooting area.</w:t>
+      </w:r>
+    </w:p>
+    <w:p>
+      <w:pPr>
+        <w:ind w:left="1440"/>
+      </w:pPr>
     </w:p>
     <w:p>
       <w:pPr>
@@ -873,7 +937,26 @@
         <w:ind w:hanging="359"/>
       </w:pPr>
       <w:r>
-        <w:t>The system shall allow users to define a valid shooting area during startup outside of which the system may not be aimed.</w:t>
+        <w:t>The system shall prevent users from aiming or firing the archer unit outside the valid shooting zone.</w:t>
+      </w:r>
+    </w:p>
+    <w:p/>
+    <w:p>
+      <w:pPr>
+        <w:numPr>
+          <w:ilvl w:val="0"/>
+          <w:numId w:val="4"/>
+        </w:numPr>
+        <w:ind w:hanging="359"/>
+      </w:pPr>
+      <w:r>
+        <w:t>The system shall allow users to</w:t>
+      </w:r>
+      <w:r>
+        <w:t xml:space="preserve"> initiate an emergency stop (E-stop) of the system.</w:t>
+      </w:r>
+      <w:r>
+        <w:t xml:space="preserve"> </w:t>
       </w:r>
     </w:p>
     <w:p>
@@ -885,8 +968,13 @@
         <w:ind w:hanging="359"/>
       </w:pPr>
       <w:r>
-        <w:t>This zone will be determined by the physical limitations.</w:t>
-      </w:r>
+        <w:t>The system shall lock down and require a manual reset when E-Stop has been initiated.</w:t>
+      </w:r>
+    </w:p>
+    <w:p>
+      <w:pPr>
+        <w:ind w:left="720"/>
+      </w:pPr>
     </w:p>
     <w:p>
       <w:pPr>
@@ -897,55 +985,7 @@
         <w:ind w:hanging="359"/>
       </w:pPr>
       <w:r>
-        <w:t>The system shall display a clear line where the edge of the valid shooting zone is.</w:t>
-      </w:r>
-    </w:p>
-    <w:p>
-      <w:pPr>
-        <w:numPr>
-          <w:ilvl w:val="0"/>
-          <w:numId w:val="4"/>
-        </w:numPr>
-        <w:ind w:hanging="359"/>
-      </w:pPr>
-      <w:r>
-        <w:t>The system shall prevent users from aiming or firing the archer unit outside the valid shooting zone.</w:t>
-      </w:r>
-    </w:p>
-    <w:p>
-      <w:pPr>
-        <w:numPr>
-          <w:ilvl w:val="0"/>
-          <w:numId w:val="4"/>
-        </w:numPr>
-        <w:ind w:hanging="359"/>
-      </w:pPr>
-      <w:r>
-        <w:t>Users shall be able to initiate an emergency stop (E-stop) of the system.</w:t>
-      </w:r>
-    </w:p>
-    <w:p>
-      <w:pPr>
-        <w:numPr>
-          <w:ilvl w:val="0"/>
-          <w:numId w:val="4"/>
-        </w:numPr>
-        <w:ind w:hanging="359"/>
-      </w:pPr>
-      <w:r>
-        <w:t>The system shall display detailed information about the machine status to users.</w:t>
-      </w:r>
-    </w:p>
-    <w:p>
-      <w:pPr>
-        <w:numPr>
-          <w:ilvl w:val="0"/>
-          <w:numId w:val="4"/>
-        </w:numPr>
-        <w:ind w:hanging="359"/>
-      </w:pPr>
-      <w:r>
-        <w:t>The system shall have a secure logon.</w:t>
+        <w:t>The system shall require users to hold a key combination before issuing commands.</w:t>
       </w:r>
     </w:p>
     <w:p>
@@ -957,7 +997,7 @@
         <w:ind w:hanging="359"/>
       </w:pPr>
       <w:r>
-        <w:t>Login shall be locally authenticated</w:t>
+        <w:t>The system shall disable the Draw, Retract, Fire Manual and Fire Automatic buttons when the key combination is not held down.</w:t>
       </w:r>
     </w:p>
     <w:p>
@@ -969,7 +1009,27 @@
         <w:ind w:hanging="359"/>
       </w:pPr>
       <w:r>
-        <w:t>There shall be separate login credentials for each user, and actions shall be logged</w:t>
+        <w:t>The system shall not disable the E-Stop button when the key combination is not held down.</w:t>
+      </w:r>
+    </w:p>
+    <w:p>
+      <w:pPr>
+        <w:ind w:left="1440"/>
+      </w:pPr>
+    </w:p>
+    <w:p>
+      <w:pPr>
+        <w:numPr>
+          <w:ilvl w:val="0"/>
+          <w:numId w:val="4"/>
+        </w:numPr>
+        <w:ind w:hanging="359"/>
+      </w:pPr>
+      <w:r>
+        <w:t>The system shall display detailed information about the machine status to users.</w:t>
+      </w:r>
+      <w:r>
+        <w:t xml:space="preserve"> </w:t>
       </w:r>
     </w:p>
     <w:p>
@@ -981,19 +1041,7 @@
         <w:ind w:hanging="359"/>
       </w:pPr>
       <w:r>
-        <w:t>Passwords shall be stored in SHA-512 hashed form, and shall be salted prior to hashing</w:t>
-      </w:r>
-    </w:p>
-    <w:p>
-      <w:pPr>
-        <w:numPr>
-          <w:ilvl w:val="0"/>
-          <w:numId w:val="4"/>
-        </w:numPr>
-        <w:ind w:hanging="359"/>
-      </w:pPr>
-      <w:r>
-        <w:t>The system shall safely disengage if an error occurs.</w:t>
+        <w:t>The system shall display the current state of the machine.</w:t>
       </w:r>
     </w:p>
     <w:p>
@@ -1005,7 +1053,10 @@
         <w:ind w:hanging="359"/>
       </w:pPr>
       <w:r>
-        <w:t>An error is any state in which an invalid fire may be attempted</w:t>
+        <w:t xml:space="preserve">The </w:t>
+      </w:r>
+      <w:r>
+        <w:t>system shall display whether the machine is loaded with an arrow.</w:t>
       </w:r>
     </w:p>
     <w:p>
@@ -1017,7 +1068,10 @@
         <w:ind w:hanging="359"/>
       </w:pPr>
       <w:r>
-        <w:t>If this state is achieved, the system shall</w:t>
+        <w:t>The system shall display whether sensors detect an arrow in the front and rear positions.</w:t>
+      </w:r>
+      <w:r>
+        <w:t xml:space="preserve"> </w:t>
       </w:r>
     </w:p>
     <w:p>
@@ -1029,19 +1083,37 @@
         <w:ind w:hanging="359"/>
       </w:pPr>
       <w:r>
-        <w:t>Lock down the system and require a manual reset</w:t>
-      </w:r>
-    </w:p>
-    <w:p>
-      <w:pPr>
-        <w:numPr>
-          <w:ilvl w:val="0"/>
+        <w:t>The system shall display an error message if an arrow is detected in the rear position but not the front position.</w:t>
+      </w:r>
+    </w:p>
+    <w:p>
+      <w:pPr>
+        <w:numPr>
+          <w:ilvl w:val="2"/>
           <w:numId w:val="4"/>
         </w:numPr>
         <w:ind w:hanging="359"/>
       </w:pPr>
       <w:r>
-        <w:t>The system shall automatically manage the firing sequence.</w:t>
+        <w:lastRenderedPageBreak/>
+        <w:t>The system shall display an error message if an arrow is detected in the rear position and the front bump sensor reads high.</w:t>
+      </w:r>
+    </w:p>
+    <w:p>
+      <w:pPr>
+        <w:ind w:left="2160"/>
+      </w:pPr>
+    </w:p>
+    <w:p>
+      <w:pPr>
+        <w:numPr>
+          <w:ilvl w:val="0"/>
+          <w:numId w:val="4"/>
+        </w:numPr>
+        <w:ind w:hanging="359"/>
+      </w:pPr>
+      <w:r>
+        <w:t>The system shall safely disengage if an error occurs.</w:t>
       </w:r>
     </w:p>
     <w:p>
@@ -1053,7 +1125,7 @@
         <w:ind w:hanging="359"/>
       </w:pPr>
       <w:r>
-        <w:t>The system shall support single shots from the firing queue.</w:t>
+        <w:t>An error is any state in which an invalid fire may be attempted</w:t>
       </w:r>
     </w:p>
     <w:p>
@@ -1065,10 +1137,7 @@
         <w:ind w:hanging="359"/>
       </w:pPr>
       <w:r>
-        <w:t>The system shall support sequent</w:t>
-      </w:r>
-      <w:r>
-        <w:t>ial shots from the firing queue.</w:t>
+        <w:t>If this state is achieved, the system shall</w:t>
       </w:r>
     </w:p>
     <w:p>
@@ -1080,33 +1149,187 @@
         <w:ind w:hanging="359"/>
       </w:pPr>
       <w:r>
-        <w:t>The system shall support interruption of sequential firing without requiring the use of the e-Stop.</w:t>
+        <w:t>Lock down the system and require a manual reset</w:t>
+      </w:r>
+    </w:p>
+    <w:p/>
+    <w:p>
+      <w:pPr>
+        <w:numPr>
+          <w:ilvl w:val="0"/>
+          <w:numId w:val="4"/>
+        </w:numPr>
+        <w:ind w:hanging="359"/>
+      </w:pPr>
+      <w:r>
+        <w:t>The system shall support queuing shots from the archer unit.</w:t>
+      </w:r>
+    </w:p>
+    <w:p>
+      <w:pPr>
+        <w:numPr>
+          <w:ilvl w:val="1"/>
+          <w:numId w:val="4"/>
+        </w:numPr>
+        <w:ind w:hanging="359"/>
+      </w:pPr>
+      <w:r>
+        <w:t>The system shall restrict the size of the queue to six shots</w:t>
+      </w:r>
+      <w:r>
+        <w:t>.</w:t>
+      </w:r>
+    </w:p>
+    <w:p>
+      <w:pPr>
+        <w:numPr>
+          <w:ilvl w:val="1"/>
+          <w:numId w:val="4"/>
+        </w:numPr>
+        <w:ind w:hanging="359"/>
+      </w:pPr>
+      <w:r>
+        <w:t>The system shall display a listing of shots in the queue below the video feed.</w:t>
+      </w:r>
+    </w:p>
+    <w:p>
+      <w:pPr>
+        <w:numPr>
+          <w:ilvl w:val="1"/>
+          <w:numId w:val="4"/>
+        </w:numPr>
+        <w:ind w:hanging="359"/>
+      </w:pPr>
+      <w:r>
+        <w:t>The system shall allow users to add shots to the queue by clicking on points on the video feed.</w:t>
+      </w:r>
+      <w:r>
+        <w:t xml:space="preserve"> </w:t>
+      </w:r>
+    </w:p>
+    <w:p>
+      <w:pPr>
+        <w:numPr>
+          <w:ilvl w:val="2"/>
+          <w:numId w:val="4"/>
+        </w:numPr>
+        <w:ind w:hanging="359"/>
+      </w:pPr>
+      <w:r>
+        <w:t>Shots will not be added if the user clicks on a point outside the valid shooting range.</w:t>
+      </w:r>
+    </w:p>
+    <w:p>
+      <w:pPr>
+        <w:numPr>
+          <w:ilvl w:val="1"/>
+          <w:numId w:val="4"/>
+        </w:numPr>
+        <w:ind w:hanging="359"/>
+      </w:pPr>
+      <w:r>
+        <w:t>The system shall allow u</w:t>
+      </w:r>
+      <w:r>
+        <w:t>sers to remove shots from any position in the</w:t>
+      </w:r>
+      <w:r>
+        <w:t xml:space="preserve"> queue.</w:t>
+      </w:r>
+    </w:p>
+    <w:p>
+      <w:pPr>
+        <w:ind w:left="720"/>
+      </w:pPr>
+    </w:p>
+    <w:p>
+      <w:pPr>
+        <w:numPr>
+          <w:ilvl w:val="0"/>
+          <w:numId w:val="4"/>
+        </w:numPr>
+        <w:ind w:hanging="359"/>
+      </w:pPr>
+      <w:r>
+        <w:t>The system shall display queued targets on the live video feed.</w:t>
+      </w:r>
+    </w:p>
+    <w:p>
+      <w:pPr>
+        <w:numPr>
+          <w:ilvl w:val="1"/>
+          <w:numId w:val="4"/>
+        </w:numPr>
+        <w:ind w:hanging="359"/>
+      </w:pPr>
+      <w:r>
+        <w:t>The system shall adjust the location of queued shots on the video feed when the archer unit moves.</w:t>
+      </w:r>
+    </w:p>
+    <w:p>
+      <w:pPr>
+        <w:numPr>
+          <w:ilvl w:val="1"/>
+          <w:numId w:val="4"/>
+        </w:numPr>
+        <w:ind w:hanging="359"/>
+      </w:pPr>
+      <w:r>
+        <w:t>The system shall indicate which target on the video corresponds to which target on the queue</w:t>
+      </w:r>
+    </w:p>
+    <w:p/>
+    <w:p>
+      <w:pPr>
+        <w:numPr>
+          <w:ilvl w:val="0"/>
+          <w:numId w:val="4"/>
+        </w:numPr>
+        <w:ind w:hanging="359"/>
+      </w:pPr>
+      <w:r>
+        <w:t>The system shall allow automatic management the firing sequence.</w:t>
+      </w:r>
+    </w:p>
+    <w:p>
+      <w:pPr>
+        <w:numPr>
+          <w:ilvl w:val="1"/>
+          <w:numId w:val="4"/>
+        </w:numPr>
+        <w:ind w:hanging="359"/>
+      </w:pPr>
+      <w:r>
+        <w:t>The system shall disable the Fire Automatic button when not in the Ready state.</w:t>
+      </w:r>
+    </w:p>
+    <w:p>
+      <w:pPr>
+        <w:numPr>
+          <w:ilvl w:val="1"/>
+          <w:numId w:val="4"/>
+        </w:numPr>
+        <w:ind w:hanging="359"/>
+      </w:pPr>
+      <w:r>
+        <w:t>The system shall disable the Draw, Retract, and Fire Manual buttons when the automatic fire sequence has been initiated.</w:t>
+      </w:r>
+    </w:p>
+    <w:p>
+      <w:pPr>
+        <w:numPr>
+          <w:ilvl w:val="1"/>
+          <w:numId w:val="4"/>
+        </w:numPr>
+        <w:ind w:hanging="359"/>
+      </w:pPr>
+      <w:r>
+        <w:t>The sys</w:t>
       </w:r>
       <w:bookmarkStart w:id="13" w:name="_GoBack"/>
       <w:bookmarkEnd w:id="13"/>
-    </w:p>
-    <w:p>
-      <w:pPr>
-        <w:numPr>
-          <w:ilvl w:val="0"/>
-          <w:numId w:val="4"/>
-        </w:numPr>
-        <w:ind w:hanging="359"/>
-      </w:pPr>
-      <w:r>
-        <w:t>The system shall allow manual operation of the firing sequence.</w:t>
-      </w:r>
-    </w:p>
-    <w:p>
-      <w:pPr>
-        <w:numPr>
-          <w:ilvl w:val="0"/>
-          <w:numId w:val="4"/>
-        </w:numPr>
-        <w:ind w:hanging="359"/>
-      </w:pPr>
-      <w:r>
-        <w:t>The system shall display queued targets on the live video feed.</w:t>
+      <w:r>
+        <w:t>tem shall support single shots from the firing queue.</w:t>
       </w:r>
     </w:p>
     <w:p>
@@ -1118,21 +1341,25 @@
         <w:ind w:hanging="359"/>
       </w:pPr>
       <w:r>
-        <w:t>Target display on video feed shall adjust location with movement of the archer unit</w:t>
-      </w:r>
-    </w:p>
-    <w:p>
-      <w:pPr>
-        <w:numPr>
-          <w:ilvl w:val="0"/>
+        <w:t>The system shall support sequential shots from the firing queue.</w:t>
+      </w:r>
+    </w:p>
+    <w:p>
+      <w:pPr>
+        <w:numPr>
+          <w:ilvl w:val="2"/>
           <w:numId w:val="4"/>
         </w:numPr>
         <w:ind w:hanging="359"/>
       </w:pPr>
       <w:r>
-        <w:lastRenderedPageBreak/>
-        <w:t>The system shall display a list of the queued targets.</w:t>
-      </w:r>
+        <w:t>The system shall support interruption of sequential firing without requiring the use of the e-Stop.</w:t>
+      </w:r>
+    </w:p>
+    <w:p>
+      <w:pPr>
+        <w:ind w:left="720"/>
+      </w:pPr>
     </w:p>
     <w:p>
       <w:pPr>
@@ -1143,7 +1370,13 @@
         <w:ind w:hanging="359"/>
       </w:pPr>
       <w:r>
-        <w:t xml:space="preserve">The system shall synchronize states between the laptop and Arduino once per second. </w:t>
+        <w:t>The system shall allow manual o</w:t>
+      </w:r>
+      <w:r>
+        <w:t>peration of the firing sequence.</w:t>
+      </w:r>
+      <w:r>
+        <w:t xml:space="preserve"> </w:t>
       </w:r>
     </w:p>
     <w:p>
@@ -1155,12 +1388,152 @@
         <w:ind w:hanging="359"/>
       </w:pPr>
       <w:r>
-        <w:t>The system shall indicate which target on the video corresponds to which target on the queue</w:t>
+        <w:t>The system shall prevent the user from giving invalid commands when manually operating the fire sequence</w:t>
+      </w:r>
+    </w:p>
+    <w:p>
+      <w:pPr>
+        <w:numPr>
+          <w:ilvl w:val="2"/>
+          <w:numId w:val="4"/>
+        </w:numPr>
+        <w:ind w:hanging="359"/>
+      </w:pPr>
+      <w:r>
+        <w:t>The</w:t>
+      </w:r>
+      <w:r>
+        <w:t xml:space="preserve"> system shall </w:t>
+      </w:r>
+      <w:r>
+        <w:t>disable the Draw button when in the Idle, Drawing, Drawn, Firing, Fired, and Retracting states.</w:t>
+      </w:r>
+    </w:p>
+    <w:p>
+      <w:pPr>
+        <w:numPr>
+          <w:ilvl w:val="2"/>
+          <w:numId w:val="4"/>
+        </w:numPr>
+        <w:ind w:hanging="359"/>
+      </w:pPr>
+      <w:r>
+        <w:t>T</w:t>
+      </w:r>
+      <w:r>
+        <w:t xml:space="preserve">he system shall disable the Retract button when in the Idle, Ready, Drawing, Firing, Fired, and </w:t>
+      </w:r>
+      <w:proofErr w:type="gramStart"/>
+      <w:r>
+        <w:t>Retracting</w:t>
+      </w:r>
+      <w:proofErr w:type="gramEnd"/>
+      <w:r>
+        <w:t xml:space="preserve"> states.</w:t>
+      </w:r>
+    </w:p>
+    <w:p>
+      <w:pPr>
+        <w:numPr>
+          <w:ilvl w:val="2"/>
+          <w:numId w:val="4"/>
+        </w:numPr>
+        <w:ind w:hanging="359"/>
+      </w:pPr>
+      <w:r>
+        <w:t>T</w:t>
+      </w:r>
+      <w:r>
+        <w:t xml:space="preserve">he system shall disable the Fire Manual button when in the Idle, Ready, Drawing, Firing, Fired, and </w:t>
+      </w:r>
+      <w:proofErr w:type="gramStart"/>
+      <w:r>
+        <w:t>Retracting</w:t>
+      </w:r>
+      <w:proofErr w:type="gramEnd"/>
+      <w:r>
+        <w:t xml:space="preserve"> states.</w:t>
+      </w:r>
+    </w:p>
+    <w:p>
+      <w:pPr>
+        <w:ind w:left="2160"/>
+      </w:pPr>
+    </w:p>
+    <w:p>
+      <w:pPr>
+        <w:numPr>
+          <w:ilvl w:val="0"/>
+          <w:numId w:val="4"/>
+        </w:numPr>
+        <w:ind w:hanging="359"/>
+      </w:pPr>
+      <w:r>
+        <w:t xml:space="preserve">The system shall synchronize states between the laptop and </w:t>
+      </w:r>
+      <w:proofErr w:type="spellStart"/>
+      <w:r>
+        <w:t>Arduino</w:t>
+      </w:r>
+      <w:proofErr w:type="spellEnd"/>
+      <w:r>
+        <w:t xml:space="preserve"> once per second. </w:t>
+      </w:r>
+    </w:p>
+    <w:p>
+      <w:pPr>
+        <w:ind w:left="1440"/>
+      </w:pPr>
+    </w:p>
+    <w:p>
+      <w:pPr>
+        <w:numPr>
+          <w:ilvl w:val="0"/>
+          <w:numId w:val="4"/>
+        </w:numPr>
+        <w:ind w:hanging="359"/>
+      </w:pPr>
+      <w:r>
+        <w:lastRenderedPageBreak/>
+        <w:t>The system shall be able to calculate the range of user selected targets</w:t>
+      </w:r>
+    </w:p>
+    <w:p>
+      <w:pPr>
+        <w:numPr>
+          <w:ilvl w:val="1"/>
+          <w:numId w:val="4"/>
+        </w:numPr>
+        <w:ind w:hanging="359"/>
+      </w:pPr>
+      <w:r>
+        <w:t xml:space="preserve">The system shall have a granularity at least 0.5 </w:t>
+      </w:r>
+      <w:proofErr w:type="spellStart"/>
+      <w:r>
+        <w:t>ft</w:t>
+      </w:r>
+      <w:proofErr w:type="spellEnd"/>
+      <w:r>
+        <w:t xml:space="preserve"> from 5-20 yards</w:t>
+      </w:r>
+    </w:p>
+    <w:p>
+      <w:pPr>
+        <w:numPr>
+          <w:ilvl w:val="1"/>
+          <w:numId w:val="4"/>
+        </w:numPr>
+        <w:ind w:hanging="359"/>
+      </w:pPr>
+      <w:r>
+        <w:t>The system shall be able to resolve the distance within 1 second</w:t>
       </w:r>
     </w:p>
     <w:p>
       <w:pPr>
         <w:pStyle w:val="Heading2"/>
+        <w:spacing w:after="0"/>
         <w:contextualSpacing w:val="0"/>
       </w:pPr>
       <w:bookmarkStart w:id="14" w:name="h.mohsadt0m080" w:colFirst="0" w:colLast="0"/>
@@ -1196,19 +1569,17 @@
     <w:p>
       <w:pPr>
         <w:pStyle w:val="Heading1"/>
+        <w:spacing w:after="0"/>
         <w:contextualSpacing w:val="0"/>
       </w:pPr>
       <w:bookmarkStart w:id="15" w:name="h.imaor6cd157v" w:colFirst="0" w:colLast="0"/>
       <w:bookmarkEnd w:id="15"/>
     </w:p>
-    <w:p>
-      <w:r>
-        <w:br w:type="page"/>
-      </w:r>
-    </w:p>
+    <w:p/>
     <w:p>
       <w:pPr>
         <w:pStyle w:val="Heading1"/>
+        <w:spacing w:after="0"/>
         <w:contextualSpacing w:val="0"/>
       </w:pPr>
       <w:bookmarkStart w:id="16" w:name="h.8m56jf87in0t" w:colFirst="0" w:colLast="0"/>
@@ -1217,6 +1588,7 @@
     <w:p>
       <w:pPr>
         <w:pStyle w:val="Heading1"/>
+        <w:spacing w:after="0"/>
         <w:contextualSpacing w:val="0"/>
       </w:pPr>
       <w:bookmarkStart w:id="17" w:name="h.kwr83am80mdb" w:colFirst="0" w:colLast="0"/>
@@ -1247,8 +1619,13 @@
         <w:ind w:hanging="359"/>
       </w:pPr>
       <w:r>
-        <w:t>The Interface shall be over Cat 5 ethernet</w:t>
-      </w:r>
+        <w:t xml:space="preserve">The Interface shall be over Cat 5 </w:t>
+      </w:r>
+      <w:proofErr w:type="spellStart"/>
+      <w:r>
+        <w:t>ethernet</w:t>
+      </w:r>
+      <w:proofErr w:type="spellEnd"/>
     </w:p>
     <w:p>
       <w:pPr>
@@ -1259,7 +1636,15 @@
         <w:ind w:hanging="359"/>
       </w:pPr>
       <w:r>
-        <w:t>The interface shall use arduino libraries for Ethernet</w:t>
+        <w:t xml:space="preserve">The interface shall use </w:t>
+      </w:r>
+      <w:proofErr w:type="spellStart"/>
+      <w:r>
+        <w:t>arduino</w:t>
+      </w:r>
+      <w:proofErr w:type="spellEnd"/>
+      <w:r>
+        <w:t xml:space="preserve"> libraries for Ethernet</w:t>
       </w:r>
     </w:p>
     <w:p>
@@ -1272,7 +1657,55 @@
       </w:pPr>
       <w:commentRangeStart w:id="18"/>
       <w:r>
-        <w:t>Possible Messages include MoveClockwise, MoveCounterclockwise, NoseUp, NoseDown, LaserOn, LaserOff, Draw, Fire, Retract, ESTOP</w:t>
+        <w:t xml:space="preserve">Possible Messages include </w:t>
+      </w:r>
+      <w:proofErr w:type="spellStart"/>
+      <w:r>
+        <w:t>MoveClockwise</w:t>
+      </w:r>
+      <w:proofErr w:type="spellEnd"/>
+      <w:r>
+        <w:t xml:space="preserve">, </w:t>
+      </w:r>
+      <w:proofErr w:type="spellStart"/>
+      <w:r>
+        <w:t>MoveCounterclockwise</w:t>
+      </w:r>
+      <w:proofErr w:type="spellEnd"/>
+      <w:r>
+        <w:t xml:space="preserve">, </w:t>
+      </w:r>
+      <w:proofErr w:type="spellStart"/>
+      <w:r>
+        <w:t>NoseUp</w:t>
+      </w:r>
+      <w:proofErr w:type="spellEnd"/>
+      <w:r>
+        <w:t xml:space="preserve">, </w:t>
+      </w:r>
+      <w:proofErr w:type="spellStart"/>
+      <w:r>
+        <w:t>NoseDown</w:t>
+      </w:r>
+      <w:proofErr w:type="spellEnd"/>
+      <w:r>
+        <w:t xml:space="preserve">, </w:t>
+      </w:r>
+      <w:proofErr w:type="spellStart"/>
+      <w:r>
+        <w:t>LaserOn</w:t>
+      </w:r>
+      <w:proofErr w:type="spellEnd"/>
+      <w:r>
+        <w:t xml:space="preserve">, </w:t>
+      </w:r>
+      <w:proofErr w:type="spellStart"/>
+      <w:r>
+        <w:t>LaserOff</w:t>
+      </w:r>
+      <w:proofErr w:type="spellEnd"/>
+      <w:r>
+        <w:t>, Draw, Fire, Retract, ESTOP</w:t>
       </w:r>
     </w:p>
     <w:p>
@@ -1362,7 +1795,15 @@
         <w:ind w:hanging="359"/>
       </w:pPr>
       <w:r>
-        <w:t>The system shall have 2 laser lights mounted 1 ft apart - http://www.amazon.com/532nm-Astronomy-Powerful-Green-Pointer/dp/B0019D12WW/ref=sr_1_1?ie=UTF8&amp;qid=1361128787&amp;sr=8-1&amp;keywords=laser+pointer</w:t>
+        <w:t xml:space="preserve">The system shall have 2 laser lights mounted 1 </w:t>
+      </w:r>
+      <w:proofErr w:type="spellStart"/>
+      <w:r>
+        <w:t>ft</w:t>
+      </w:r>
+      <w:proofErr w:type="spellEnd"/>
+      <w:r>
+        <w:t xml:space="preserve"> apart - http://www.amazon.com/532nm-Astronomy-Powerful-Green-Pointer/dp/B0019D12WW/ref=sr_1_1?ie=UTF8&amp;qid=1361128787&amp;sr=8-1&amp;keywords=laser+pointer</w:t>
       </w:r>
     </w:p>
     <w:p>
@@ -1386,8 +1827,13 @@
         <w:ind w:hanging="359"/>
       </w:pPr>
       <w:r>
-        <w:t>The webcam in the system shall have a horizontal resolution, of at least 2560 px</w:t>
-      </w:r>
+        <w:t xml:space="preserve">The webcam in the system shall have a horizontal resolution, of at least 2560 </w:t>
+      </w:r>
+      <w:proofErr w:type="spellStart"/>
+      <w:r>
+        <w:t>px</w:t>
+      </w:r>
+      <w:proofErr w:type="spellEnd"/>
     </w:p>
     <w:p>
       <w:pPr>
@@ -1398,7 +1844,15 @@
         <w:ind w:hanging="359"/>
       </w:pPr>
       <w:r>
-        <w:t>The system shall calculate distance by pulsing the lasers, and taking still pictures with the lasers on and off. The system shall then use trigonometry to calculate the distance.</w:t>
+        <w:t xml:space="preserve">The system shall calculate distance by </w:t>
+      </w:r>
+      <w:proofErr w:type="gramStart"/>
+      <w:r>
+        <w:t>pulsing</w:t>
+      </w:r>
+      <w:proofErr w:type="gramEnd"/>
+      <w:r>
+        <w:t xml:space="preserve"> the lasers, and taking still pictures with the lasers on and off. The system shall then use trigonometry to calculate the distance.</w:t>
       </w:r>
     </w:p>
     <w:p>
@@ -1423,6 +1877,7 @@
         <w:ind w:hanging="359"/>
       </w:pPr>
       <w:r>
+        <w:lastRenderedPageBreak/>
         <w:t>Users shall be able to queue up to 6 shots before indicating that the fire sequence should start</w:t>
       </w:r>
     </w:p>
@@ -1555,7 +2010,6 @@
         <w:ind w:hanging="359"/>
       </w:pPr>
       <w:r>
-        <w:lastRenderedPageBreak/>
         <w:t>Users shall have the option to fire a single arrow from the queue.</w:t>
       </w:r>
     </w:p>
@@ -1636,7 +2090,15 @@
         <w:contextualSpacing w:val="0"/>
       </w:pPr>
       <w:r>
-        <w:t>I changed the format - but don't worry, all of your content is still there! Some of the original reqs you guys came up with were actually constraints, so they were moved around a bit. I kept a copy of your original document at the bottom of this one.</w:t>
+        <w:t xml:space="preserve">I changed the format - but don't worry, all of your content is still there! Some of the original </w:t>
+      </w:r>
+      <w:proofErr w:type="spellStart"/>
+      <w:r>
+        <w:t>reqs</w:t>
+      </w:r>
+      <w:proofErr w:type="spellEnd"/>
+      <w:r>
+        <w:t xml:space="preserve"> you guys came up with were actually constraints, so they were moved around a bit. I kept a copy of your original document at the bottom of this one.</w:t>
       </w:r>
     </w:p>
   </w:comment>
@@ -1741,7 +2203,7 @@
       <w:rPr>
         <w:noProof/>
       </w:rPr>
-      <w:t>4</w:t>
+      <w:t>5</w:t>
     </w:r>
     <w:r>
       <w:fldChar w:fldCharType="end"/>
@@ -3535,7 +3997,6 @@
   <w:style w:type="character" w:default="1" w:styleId="DefaultParagraphFont">
     <w:name w:val="Default Paragraph Font"/>
     <w:uiPriority w:val="1"/>
-    <w:semiHidden/>
     <w:unhideWhenUsed/>
   </w:style>
   <w:style w:type="table" w:default="1" w:styleId="TableNormal">
@@ -3654,6 +4115,16 @@
       <w:sz w:val="16"/>
       <w:szCs w:val="16"/>
     </w:rPr>
+  </w:style>
+  <w:style w:type="paragraph" w:styleId="ListParagraph">
+    <w:name w:val="List Paragraph"/>
+    <w:basedOn w:val="Normal"/>
+    <w:uiPriority w:val="34"/>
+    <w:qFormat/>
+    <w:rsid w:val="00CA5490"/>
+    <w:pPr>
+      <w:ind w:left="720"/>
+    </w:pPr>
   </w:style>
 </w:styles>
 </file>
@@ -3909,7 +4380,6 @@
   <w:style w:type="character" w:default="1" w:styleId="DefaultParagraphFont">
     <w:name w:val="Default Paragraph Font"/>
     <w:uiPriority w:val="1"/>
-    <w:semiHidden/>
     <w:unhideWhenUsed/>
   </w:style>
   <w:style w:type="table" w:default="1" w:styleId="TableNormal">
@@ -4028,6 +4498,16 @@
       <w:sz w:val="16"/>
       <w:szCs w:val="16"/>
     </w:rPr>
+  </w:style>
+  <w:style w:type="paragraph" w:styleId="ListParagraph">
+    <w:name w:val="List Paragraph"/>
+    <w:basedOn w:val="Normal"/>
+    <w:uiPriority w:val="34"/>
+    <w:qFormat/>
+    <w:rsid w:val="00CA5490"/>
+    <w:pPr>
+      <w:ind w:left="720"/>
+    </w:pPr>
   </w:style>
 </w:styles>
 </file>

</xml_diff>